<commit_message>
Agora sim ta finalizado
</commit_message>
<xml_diff>
--- a/Documentação/TCC 2020 (Cristhian Dias)_vFinal.docx
+++ b/Documentação/TCC 2020 (Cristhian Dias)_vFinal.docx
@@ -1505,8 +1505,6 @@
                 <w:rFonts w:cs="Arial"/>
               </w:rPr>
             </w:pPr>
-            <w:bookmarkStart w:id="0" w:name="_GoBack"/>
-            <w:bookmarkEnd w:id="0"/>
             <w:r>
               <w:rPr>
                 <w:rFonts w:cs="Arial"/>
@@ -4455,7 +4453,7 @@
             <w:noProof/>
             <w:webHidden/>
           </w:rPr>
-          <w:t>39</w:t>
+          <w:t>38</w:t>
         </w:r>
         <w:r>
           <w:rPr>
@@ -8963,16 +8961,16 @@
       <w:pPr>
         <w:pStyle w:val="Ttulo1"/>
       </w:pPr>
-      <w:bookmarkStart w:id="1" w:name="_Toc434956075"/>
-      <w:bookmarkStart w:id="2" w:name="_Toc436215888"/>
-      <w:bookmarkStart w:id="3" w:name="_Toc49965759"/>
+      <w:bookmarkStart w:id="0" w:name="_Toc434956075"/>
+      <w:bookmarkStart w:id="1" w:name="_Toc436215888"/>
+      <w:bookmarkStart w:id="2" w:name="_Toc49965759"/>
       <w:r>
         <w:lastRenderedPageBreak/>
         <w:t>Introdução</w:t>
       </w:r>
+      <w:bookmarkEnd w:id="0"/>
       <w:bookmarkEnd w:id="1"/>
       <w:bookmarkEnd w:id="2"/>
-      <w:bookmarkEnd w:id="3"/>
     </w:p>
     <w:p>
       <w:r>
@@ -9078,75 +9076,144 @@
       <w:pPr>
         <w:pStyle w:val="Ttulo2"/>
       </w:pPr>
-      <w:bookmarkStart w:id="4" w:name="_Toc49965760"/>
+      <w:bookmarkStart w:id="3" w:name="_Toc49965760"/>
       <w:r>
         <w:lastRenderedPageBreak/>
         <w:t>OBJETIVOS</w:t>
       </w:r>
+      <w:bookmarkEnd w:id="3"/>
+    </w:p>
+    <w:p>
+      <w:r>
+        <w:t>Um dos objetivos com o desenvolvimento e implementação desse trabalho é produ</w:t>
+      </w:r>
+      <w:r>
+        <w:t>zir</w:t>
+      </w:r>
+      <w:r>
+        <w:t>,</w:t>
+      </w:r>
+      <w:r>
+        <w:t xml:space="preserve"> por meio de um aplicativo hí</w:t>
+      </w:r>
+      <w:r>
+        <w:t>brido, informações que auxiliará o usuário a fazer o controle monetário, pois servirá como suporte financeiro de diversas despesas pessoais</w:t>
+      </w:r>
+      <w:r>
+        <w:t>.</w:t>
+      </w:r>
+      <w:r>
+        <w:t xml:space="preserve"> </w:t>
+      </w:r>
+      <w:r>
+        <w:t>N</w:t>
+      </w:r>
+      <w:r>
+        <w:t>ele será contido as funcionalidades de inserção, remoção, exclusão e edição de dados de uma maneira simplificada</w:t>
+      </w:r>
+      <w:r>
+        <w:t>,</w:t>
+      </w:r>
+      <w:r>
+        <w:t xml:space="preserve"> para que seja </w:t>
+      </w:r>
+      <w:r>
+        <w:t>de fácil utilização</w:t>
+      </w:r>
+      <w:r>
+        <w:t xml:space="preserve"> e </w:t>
+      </w:r>
+      <w:r>
+        <w:t>de resposta rápida</w:t>
+      </w:r>
+      <w:r>
+        <w:t>. Conterá também uma interface fluída</w:t>
+      </w:r>
+      <w:r>
+        <w:t xml:space="preserve"> e</w:t>
+      </w:r>
+      <w:r>
+        <w:t xml:space="preserve"> elegante, sempre priorizando o desempenho.</w:t>
+      </w:r>
+    </w:p>
+    <w:p>
+      <w:r>
+        <w:t>Além da aplicação móvel, também terá como um dos focos expor mais sobre a ferramenta Flutter, pois trata-se de uma tecnologia de fácil aprendizagem e com um ótimo desempenho</w:t>
+      </w:r>
+      <w:r>
+        <w:t>,</w:t>
+      </w:r>
+      <w:r>
+        <w:t xml:space="preserve"> por utilizar comunicação nativa com o dispositivo.</w:t>
+      </w:r>
+    </w:p>
+    <w:p/>
+    <w:p>
+      <w:pPr>
+        <w:pStyle w:val="Ttulo2"/>
+      </w:pPr>
+      <w:bookmarkStart w:id="4" w:name="_Toc49965761"/>
+      <w:r>
+        <w:t>JUSTIFICATIVA</w:t>
+      </w:r>
       <w:bookmarkEnd w:id="4"/>
     </w:p>
     <w:p>
       <w:r>
-        <w:t>Um dos objetivos com o desenvolvimento e implementação desse trabalho é produ</w:t>
-      </w:r>
-      <w:r>
-        <w:t>zir</w:t>
+        <w:t>Devi</w:t>
+      </w:r>
+      <w:r>
+        <w:t xml:space="preserve">do a necessidade de aprimorar </w:t>
+      </w:r>
+      <w:r>
+        <w:t>a produtividade em programação móvel híbrida, utilizando todo o conhecimento adquirido pelo curso de Análise e Desenvolvimento de Sistema</w:t>
+      </w:r>
+      <w:r>
+        <w:t>s</w:t>
+      </w:r>
+      <w:r>
+        <w:t xml:space="preserve"> e juntamente com a indispensabilidade da aplicação de controle monetário pessoal. Como mencionado anteriormente, a aplicação será para o controle e planejamento financeiro, auxiliando no desenvolvimento rápido e fluído com um melhor aproveitamento de códigos.</w:t>
+      </w:r>
+    </w:p>
+    <w:p>
+      <w:r>
+        <w:t xml:space="preserve">Outra defesa para esse trabalho, dá-se pela ausência de informações para essa nova tecnologia, que está crescendo </w:t>
+      </w:r>
+      <w:r>
+        <w:t>ao</w:t>
+      </w:r>
+      <w:r>
+        <w:t xml:space="preserve"> decorrer dos anos. Essa ferramenta mencionada tem como finalidade principal o desenvolvimento híbrido de aplicações, que só necessita de uma linguagem de programação para ser feita, dito isso, com apenas um código, é possível instalar e executar em qualquer dispositivo móvel, que consequentemente </w:t>
+      </w:r>
+      <w:r>
+        <w:t>se obtém</w:t>
+      </w:r>
+      <w:r>
+        <w:t xml:space="preserve"> um aumento significativo na produtividade e ao mesmo tempo expondo seus pontos positivos e negativos para futuros desenvolvedores. Essa ferramenta será o Flutter</w:t>
       </w:r>
       <w:r>
         <w:t>,</w:t>
       </w:r>
       <w:r>
-        <w:t xml:space="preserve"> por meio de um aplicativo hí</w:t>
-      </w:r>
-      <w:r>
-        <w:t>brido, informações que auxiliará o usuário a fazer o controle monetário, pois servirá como suporte financeiro de diversas despesas pessoais</w:t>
-      </w:r>
-      <w:r>
-        <w:t>.</w:t>
+        <w:t xml:space="preserve"> que utiliza a linguagem de programação Dart</w:t>
+      </w:r>
+      <w:r>
+        <w:rPr>
+          <w:rStyle w:val="Refdenotaderodap"/>
+        </w:rPr>
+        <w:footnoteReference w:id="4"/>
       </w:r>
       <w:r>
         <w:t xml:space="preserve"> </w:t>
       </w:r>
       <w:r>
-        <w:t>N</w:t>
-      </w:r>
-      <w:r>
-        <w:t>ele será contido as funcionalidades de inserção, remoção, exclusão e edição de dados de uma maneira simplificada</w:t>
-      </w:r>
-      <w:r>
-        <w:t>,</w:t>
-      </w:r>
-      <w:r>
-        <w:t xml:space="preserve"> para que seja </w:t>
-      </w:r>
-      <w:r>
-        <w:t>de fácil utilização</w:t>
-      </w:r>
-      <w:r>
-        <w:t xml:space="preserve"> e </w:t>
-      </w:r>
-      <w:r>
-        <w:t>de resposta rápida</w:t>
-      </w:r>
-      <w:r>
-        <w:t>. Conterá também uma interface fluída</w:t>
-      </w:r>
-      <w:r>
-        <w:t xml:space="preserve"> e</w:t>
-      </w:r>
-      <w:r>
-        <w:t xml:space="preserve"> elegante, sempre priorizando o desempenho.</w:t>
-      </w:r>
-    </w:p>
-    <w:p>
-      <w:r>
-        <w:t>Além da aplicação móvel, também terá como um dos focos expor mais sobre a ferramenta Flutter, pois trata-se de uma tecnologia de fácil aprendizagem e com um ótimo desempenho</w:t>
-      </w:r>
-      <w:r>
-        <w:t>,</w:t>
-      </w:r>
-      <w:r>
-        <w:t xml:space="preserve"> por utilizar comunicação nativa com o dispositivo.</w:t>
+        <w:t xml:space="preserve">para fins de </w:t>
+      </w:r>
+      <w:r>
+        <w:t>atingir</w:t>
+      </w:r>
+      <w:r>
+        <w:t xml:space="preserve"> ótimos resultados de desempenho na execução da aplicação e velocidade no seu desenvolvimento.</w:t>
       </w:r>
     </w:p>
     <w:p/>
@@ -9154,140 +9221,71 @@
       <w:pPr>
         <w:pStyle w:val="Ttulo2"/>
       </w:pPr>
-      <w:bookmarkStart w:id="5" w:name="_Toc49965761"/>
-      <w:r>
-        <w:t>JUSTIFICATIVA</w:t>
-      </w:r>
-      <w:bookmarkEnd w:id="5"/>
-    </w:p>
-    <w:p>
-      <w:r>
-        <w:t>Devi</w:t>
-      </w:r>
-      <w:r>
-        <w:t xml:space="preserve">do a necessidade de aprimorar </w:t>
-      </w:r>
-      <w:r>
-        <w:t>a produtividade em programação móvel híbrida, utilizando todo o conhecimento adquirido pelo curso de Análise e Desenvolvimento de Sistema</w:t>
-      </w:r>
-      <w:r>
-        <w:t>s</w:t>
-      </w:r>
-      <w:r>
-        <w:t xml:space="preserve"> e juntamente com a indispensabilidade da aplicação de controle monetário pessoal. Como mencionado anteriormente, a aplicação será para o controle e planejamento financeiro, auxiliando no desenvolvimento rápido e fluído com um melhor aproveitamento de códigos.</w:t>
-      </w:r>
-    </w:p>
-    <w:p>
-      <w:r>
-        <w:t xml:space="preserve">Outra defesa para esse trabalho, dá-se pela ausência de informações para essa nova tecnologia, que está crescendo </w:t>
-      </w:r>
-      <w:r>
-        <w:t>ao</w:t>
-      </w:r>
-      <w:r>
-        <w:t xml:space="preserve"> decorrer dos anos. Essa ferramenta mencionada tem como finalidade principal o desenvolvimento híbrido de aplicações, que só necessita de uma linguagem de programação para ser feita, dito isso, com apenas um código, é possível instalar e executar em qualquer dispositivo móvel, que consequentemente </w:t>
-      </w:r>
-      <w:r>
-        <w:t>se obtém</w:t>
-      </w:r>
-      <w:r>
-        <w:t xml:space="preserve"> um aumento significativo na produtividade e ao mesmo tempo expondo seus pontos positivos e negativos para futuros desenvolvedores. Essa ferramenta será o Flutter</w:t>
-      </w:r>
-      <w:r>
-        <w:t>,</w:t>
-      </w:r>
-      <w:r>
-        <w:t xml:space="preserve"> que utiliza a linguagem de programação Dart</w:t>
-      </w:r>
-      <w:r>
-        <w:rPr>
-          <w:rStyle w:val="Refdenotaderodap"/>
-        </w:rPr>
-        <w:footnoteReference w:id="4"/>
-      </w:r>
-      <w:r>
-        <w:t xml:space="preserve"> </w:t>
-      </w:r>
-      <w:r>
-        <w:t xml:space="preserve">para fins de </w:t>
-      </w:r>
-      <w:r>
-        <w:t>atingir</w:t>
-      </w:r>
-      <w:r>
-        <w:t xml:space="preserve"> ótimos resultados de desempenho na execução da aplicação e velocidade no seu desenvolvimento.</w:t>
-      </w:r>
-    </w:p>
-    <w:p/>
-    <w:p>
-      <w:pPr>
-        <w:pStyle w:val="Ttulo2"/>
-      </w:pPr>
-      <w:bookmarkStart w:id="6" w:name="_Toc49965762"/>
+      <w:bookmarkStart w:id="5" w:name="_Toc49965762"/>
       <w:r>
         <w:lastRenderedPageBreak/>
         <w:t>MOTIVAÇÃO</w:t>
       </w:r>
+      <w:bookmarkEnd w:id="5"/>
+    </w:p>
+    <w:p>
+      <w:r>
+        <w:t>A motivação para a produção desse trabalho surgiu da necessidade de gerar aplicações rápidas, com design elegante, com uma altíssima fluidez de animações, com código híbrido, executando tanto em IOS quanto em Android e para conclusão do curso de Análise e Desenvolvimento de Sistemas.</w:t>
+      </w:r>
+    </w:p>
+    <w:p>
+      <w:r>
+        <w:t xml:space="preserve">Além disso, toda a experiência que foi aprendida em engenharia de software teve um papel </w:t>
+      </w:r>
+      <w:r>
+        <w:t>essencial</w:t>
+      </w:r>
+      <w:r>
+        <w:t xml:space="preserve"> para definição de todo o projeto, por se tratar de tecnologias que não usamos no curso, consegue-se desenvolver a aplicação, </w:t>
+      </w:r>
+      <w:r>
+        <w:t>entretanto,</w:t>
+      </w:r>
+      <w:r>
+        <w:t xml:space="preserve"> o conceito utilizado foi o mesmo. E por fim, a maior motivação é aprender uma nova tecnologia e desenvolver uma aplicação que me ajudará a crescer profissionalmente, com a finalidade de não ser um trabalho em vão.</w:t>
+      </w:r>
+    </w:p>
+    <w:p>
+      <w:pPr>
+        <w:pStyle w:val="Ttulo2"/>
+      </w:pPr>
+      <w:bookmarkStart w:id="6" w:name="_Toc49965763"/>
+      <w:r>
+        <w:t>PERSPECTIVA DE CONTRIBUIÇÃO</w:t>
+      </w:r>
       <w:bookmarkEnd w:id="6"/>
     </w:p>
-    <w:p>
-      <w:r>
-        <w:t>A motivação para a produção desse trabalho surgiu da necessidade de gerar aplicações rápidas, com design elegante, com uma altíssima fluidez de animações, com código híbrido, executando tanto em IOS quanto em Android e para conclusão do curso de Análise e Desenvolvimento de Sistemas.</w:t>
-      </w:r>
-    </w:p>
-    <w:p>
-      <w:r>
-        <w:t xml:space="preserve">Além disso, toda a experiência que foi aprendida em engenharia de software teve um papel </w:t>
-      </w:r>
-      <w:r>
-        <w:t>essencial</w:t>
-      </w:r>
-      <w:r>
-        <w:t xml:space="preserve"> para definição de todo o projeto, por se tratar de tecnologias que não usamos no curso, consegue-se desenvolver a aplicação, </w:t>
-      </w:r>
-      <w:r>
-        <w:t>entretanto,</w:t>
-      </w:r>
-      <w:r>
-        <w:t xml:space="preserve"> o conceito utilizado foi o mesmo. E por fim, a maior motivação é aprender uma nova tecnologia e desenvolver uma aplicação que me ajudará a crescer profissionalmente, com a finalidade de não ser um trabalho em vão.</w:t>
-      </w:r>
-    </w:p>
+    <w:p/>
+    <w:p>
+      <w:r>
+        <w:t>Com esse trabalho, pretende-se mostrar como é rápido gerar interfaces gráficas profissionais, animações nativas da própria ferramenta, sem precisar digitar muitos códigos comparando com ferramentas concorrentes para geração do aplicativo financeiro.</w:t>
+      </w:r>
+    </w:p>
+    <w:p>
+      <w:r>
+        <w:t>Será contribuído para comunidade também as vantagens e desvantagens de utilizar a ferramenta Flutter para desenvolver aplicações.</w:t>
+      </w:r>
+    </w:p>
+    <w:p>
+      <w:r>
+        <w:t>Como a ferramenta é nova, a agregação para a área de estudo é alta, pois não há muito material disponível (artigos, livros, tutoriais, cursos, etc.) sobre o Flutter.</w:t>
+      </w:r>
+    </w:p>
+    <w:p/>
     <w:p>
       <w:pPr>
         <w:pStyle w:val="Ttulo2"/>
       </w:pPr>
-      <w:bookmarkStart w:id="7" w:name="_Toc49965763"/>
-      <w:r>
-        <w:t>PERSPECTIVA DE CONTRIBUIÇÃO</w:t>
+      <w:bookmarkStart w:id="7" w:name="_Toc49965764"/>
+      <w:r>
+        <w:t>METODOLOGIA</w:t>
       </w:r>
       <w:bookmarkEnd w:id="7"/>
-    </w:p>
-    <w:p/>
-    <w:p>
-      <w:r>
-        <w:t>Com esse trabalho, pretende-se mostrar como é rápido gerar interfaces gráficas profissionais, animações nativas da própria ferramenta, sem precisar digitar muitos códigos comparando com ferramentas concorrentes para geração do aplicativo financeiro.</w:t>
-      </w:r>
-    </w:p>
-    <w:p>
-      <w:r>
-        <w:t>Será contribuído para comunidade também as vantagens e desvantagens de utilizar a ferramenta Flutter para desenvolver aplicações.</w:t>
-      </w:r>
-    </w:p>
-    <w:p>
-      <w:r>
-        <w:t>Como a ferramenta é nova, a agregação para a área de estudo é alta, pois não há muito material disponível (artigos, livros, tutoriais, cursos, etc.) sobre o Flutter.</w:t>
-      </w:r>
-    </w:p>
-    <w:p/>
-    <w:p>
-      <w:pPr>
-        <w:pStyle w:val="Ttulo2"/>
-      </w:pPr>
-      <w:bookmarkStart w:id="8" w:name="_Toc49965764"/>
-      <w:r>
-        <w:t>METODOLOGIA</w:t>
-      </w:r>
-      <w:bookmarkEnd w:id="8"/>
     </w:p>
     <w:p>
       <w:r>
@@ -9398,11 +9396,11 @@
       <w:pPr>
         <w:pStyle w:val="Ttulo2"/>
       </w:pPr>
-      <w:bookmarkStart w:id="9" w:name="_Toc49965765"/>
+      <w:bookmarkStart w:id="8" w:name="_Toc49965765"/>
       <w:r>
         <w:t>PÚBLICO ALVO</w:t>
       </w:r>
-      <w:bookmarkEnd w:id="9"/>
+      <w:bookmarkEnd w:id="8"/>
     </w:p>
     <w:p>
       <w:r>
@@ -9433,11 +9431,11 @@
       <w:pPr>
         <w:pStyle w:val="Ttulo2"/>
       </w:pPr>
-      <w:bookmarkStart w:id="10" w:name="_Toc49965766"/>
+      <w:bookmarkStart w:id="9" w:name="_Toc49965766"/>
       <w:r>
         <w:t>ESTRUTURA DO TRABALHO</w:t>
       </w:r>
-      <w:bookmarkEnd w:id="10"/>
+      <w:bookmarkEnd w:id="9"/>
     </w:p>
     <w:p>
       <w:r>
@@ -9604,12 +9602,12 @@
       <w:pPr>
         <w:pStyle w:val="Ttulo1"/>
       </w:pPr>
-      <w:bookmarkStart w:id="11" w:name="_Toc49965767"/>
+      <w:bookmarkStart w:id="10" w:name="_Toc49965767"/>
       <w:r>
         <w:lastRenderedPageBreak/>
         <w:t>tecnologia flutter</w:t>
       </w:r>
-      <w:bookmarkEnd w:id="11"/>
+      <w:bookmarkEnd w:id="10"/>
     </w:p>
     <w:p>
       <w:r>
@@ -9842,8 +9840,8 @@
       <w:pPr>
         <w:pStyle w:val="Legenda"/>
       </w:pPr>
-      <w:bookmarkStart w:id="12" w:name="_Toc48406080"/>
-      <w:bookmarkStart w:id="13" w:name="_Toc49965793"/>
+      <w:bookmarkStart w:id="11" w:name="_Toc48406080"/>
+      <w:bookmarkStart w:id="12" w:name="_Toc49965793"/>
       <w:r>
         <w:t xml:space="preserve">Figura </w:t>
       </w:r>
@@ -9880,8 +9878,8 @@
       <w:r>
         <w:t>: Árvore de Widgets</w:t>
       </w:r>
+      <w:bookmarkEnd w:id="11"/>
       <w:bookmarkEnd w:id="12"/>
-      <w:bookmarkEnd w:id="13"/>
     </w:p>
     <w:p/>
     <w:p>
@@ -9913,11 +9911,11 @@
       <w:pPr>
         <w:pStyle w:val="Ttulo2"/>
       </w:pPr>
-      <w:bookmarkStart w:id="14" w:name="_Toc49965768"/>
+      <w:bookmarkStart w:id="13" w:name="_Toc49965768"/>
       <w:r>
         <w:t>ARQUITETURA FLUTTER</w:t>
       </w:r>
-      <w:bookmarkEnd w:id="14"/>
+      <w:bookmarkEnd w:id="13"/>
     </w:p>
     <w:p>
       <w:r>
@@ -10005,8 +10003,8 @@
       <w:pPr>
         <w:pStyle w:val="Legenda"/>
       </w:pPr>
-      <w:bookmarkStart w:id="15" w:name="_Toc48406081"/>
-      <w:bookmarkStart w:id="16" w:name="_Toc49965794"/>
+      <w:bookmarkStart w:id="14" w:name="_Toc48406081"/>
+      <w:bookmarkStart w:id="15" w:name="_Toc49965794"/>
       <w:r>
         <w:t xml:space="preserve">Figura </w:t>
       </w:r>
@@ -10046,8 +10044,8 @@
       <w:r>
         <w:t>Diagrama da visão geral do sistema Flutter</w:t>
       </w:r>
+      <w:bookmarkEnd w:id="14"/>
       <w:bookmarkEnd w:id="15"/>
-      <w:bookmarkEnd w:id="16"/>
     </w:p>
     <w:p/>
     <w:p>
@@ -10136,11 +10134,11 @@
       <w:pPr>
         <w:pStyle w:val="Ttulo2"/>
       </w:pPr>
-      <w:bookmarkStart w:id="17" w:name="_Toc49965769"/>
+      <w:bookmarkStart w:id="16" w:name="_Toc49965769"/>
       <w:r>
         <w:t>WIDGETS</w:t>
       </w:r>
-      <w:bookmarkEnd w:id="17"/>
+      <w:bookmarkEnd w:id="16"/>
     </w:p>
     <w:p>
       <w:r>
@@ -10288,8 +10286,8 @@
       <w:pPr>
         <w:pStyle w:val="Legenda"/>
       </w:pPr>
-      <w:bookmarkStart w:id="18" w:name="_Toc48406082"/>
-      <w:bookmarkStart w:id="19" w:name="_Toc49965795"/>
+      <w:bookmarkStart w:id="17" w:name="_Toc48406082"/>
+      <w:bookmarkStart w:id="18" w:name="_Toc49965795"/>
       <w:r>
         <w:t xml:space="preserve">Figura </w:t>
       </w:r>
@@ -10326,8 +10324,8 @@
       <w:r>
         <w:t>: Interface gráfica do container vermelho</w:t>
       </w:r>
+      <w:bookmarkEnd w:id="17"/>
       <w:bookmarkEnd w:id="18"/>
-      <w:bookmarkEnd w:id="19"/>
     </w:p>
     <w:p/>
     <w:p>
@@ -10550,8 +10548,8 @@
       <w:pPr>
         <w:pStyle w:val="Legenda"/>
       </w:pPr>
-      <w:bookmarkStart w:id="20" w:name="_Toc48406083"/>
-      <w:bookmarkStart w:id="21" w:name="_Toc49965796"/>
+      <w:bookmarkStart w:id="19" w:name="_Toc48406083"/>
+      <w:bookmarkStart w:id="20" w:name="_Toc49965796"/>
       <w:r>
         <w:t xml:space="preserve">Figura </w:t>
       </w:r>
@@ -10588,8 +10586,8 @@
       <w:r>
         <w:t>: Interface gráfica com textos em linha</w:t>
       </w:r>
+      <w:bookmarkEnd w:id="19"/>
       <w:bookmarkEnd w:id="20"/>
-      <w:bookmarkEnd w:id="21"/>
     </w:p>
     <w:p>
       <w:r>
@@ -10829,8 +10827,8 @@
       <w:pPr>
         <w:pStyle w:val="Legenda"/>
       </w:pPr>
-      <w:bookmarkStart w:id="22" w:name="_Toc48406084"/>
-      <w:bookmarkStart w:id="23" w:name="_Toc49965797"/>
+      <w:bookmarkStart w:id="21" w:name="_Toc48406084"/>
+      <w:bookmarkStart w:id="22" w:name="_Toc49965797"/>
       <w:r>
         <w:t xml:space="preserve">Figura </w:t>
       </w:r>
@@ -10867,8 +10865,8 @@
       <w:r>
         <w:t>: Imagem ilustrativa de hierarquia de Widets</w:t>
       </w:r>
+      <w:bookmarkEnd w:id="21"/>
       <w:bookmarkEnd w:id="22"/>
-      <w:bookmarkEnd w:id="23"/>
     </w:p>
     <w:p/>
     <w:p>
@@ -10933,8 +10931,8 @@
       <w:pPr>
         <w:pStyle w:val="Legenda"/>
       </w:pPr>
-      <w:bookmarkStart w:id="24" w:name="_Toc48406085"/>
-      <w:bookmarkStart w:id="25" w:name="_Toc49965798"/>
+      <w:bookmarkStart w:id="23" w:name="_Toc48406085"/>
+      <w:bookmarkStart w:id="24" w:name="_Toc49965798"/>
       <w:r>
         <w:t xml:space="preserve">Figura </w:t>
       </w:r>
@@ -10971,8 +10969,8 @@
       <w:r>
         <w:t>: Interface gráfica dos textos em cada linha</w:t>
       </w:r>
+      <w:bookmarkEnd w:id="23"/>
       <w:bookmarkEnd w:id="24"/>
-      <w:bookmarkEnd w:id="25"/>
     </w:p>
     <w:p/>
     <w:p>
@@ -11031,14 +11029,14 @@
       <w:pPr>
         <w:pStyle w:val="Ttulo2"/>
       </w:pPr>
-      <w:bookmarkStart w:id="26" w:name="_Toc49965770"/>
+      <w:bookmarkStart w:id="25" w:name="_Toc49965770"/>
       <w:r>
         <w:t>desenvolvimento</w:t>
       </w:r>
       <w:r>
         <w:t xml:space="preserve"> com flutter</w:t>
       </w:r>
-      <w:bookmarkEnd w:id="26"/>
+      <w:bookmarkEnd w:id="25"/>
     </w:p>
     <w:p>
       <w:r>
@@ -11252,8 +11250,8 @@
       <w:r>
         <w:br/>
       </w:r>
-      <w:bookmarkStart w:id="27" w:name="_Toc48406086"/>
-      <w:bookmarkStart w:id="28" w:name="_Toc49965799"/>
+      <w:bookmarkStart w:id="26" w:name="_Toc48406086"/>
+      <w:bookmarkStart w:id="27" w:name="_Toc49965799"/>
       <w:r>
         <w:t xml:space="preserve">Figura </w:t>
       </w:r>
@@ -11290,8 +11288,8 @@
       <w:r>
         <w:t>: Código e interface inicial</w:t>
       </w:r>
+      <w:bookmarkEnd w:id="26"/>
       <w:bookmarkEnd w:id="27"/>
-      <w:bookmarkEnd w:id="28"/>
       <w:r>
         <w:br/>
       </w:r>
@@ -11563,8 +11561,8 @@
       <w:r>
         <w:br/>
       </w:r>
-      <w:bookmarkStart w:id="29" w:name="_Toc48406087"/>
-      <w:bookmarkStart w:id="30" w:name="_Toc49965800"/>
+      <w:bookmarkStart w:id="28" w:name="_Toc48406087"/>
+      <w:bookmarkStart w:id="29" w:name="_Toc49965800"/>
       <w:r>
         <w:t xml:space="preserve">Figura </w:t>
       </w:r>
@@ -11604,8 +11602,8 @@
       <w:r>
         <w:t>da AppBar</w:t>
       </w:r>
+      <w:bookmarkEnd w:id="28"/>
       <w:bookmarkEnd w:id="29"/>
-      <w:bookmarkEnd w:id="30"/>
       <w:r>
         <w:br/>
       </w:r>
@@ -11916,8 +11914,8 @@
       <w:r>
         <w:br/>
       </w:r>
-      <w:bookmarkStart w:id="31" w:name="_Toc48406088"/>
-      <w:bookmarkStart w:id="32" w:name="_Toc49965801"/>
+      <w:bookmarkStart w:id="30" w:name="_Toc48406088"/>
+      <w:bookmarkStart w:id="31" w:name="_Toc49965801"/>
       <w:r>
         <w:t xml:space="preserve">Figura </w:t>
       </w:r>
@@ -11954,8 +11952,8 @@
       <w:r>
         <w:t>: Inserção do ícone</w:t>
       </w:r>
+      <w:bookmarkEnd w:id="30"/>
       <w:bookmarkEnd w:id="31"/>
-      <w:bookmarkEnd w:id="32"/>
       <w:r>
         <w:br/>
       </w:r>
@@ -12170,8 +12168,8 @@
       <w:r>
         <w:br/>
       </w:r>
-      <w:bookmarkStart w:id="33" w:name="_Toc48406089"/>
-      <w:bookmarkStart w:id="34" w:name="_Toc49965802"/>
+      <w:bookmarkStart w:id="32" w:name="_Toc48406089"/>
+      <w:bookmarkStart w:id="33" w:name="_Toc49965802"/>
       <w:r>
         <w:t xml:space="preserve">Figura </w:t>
       </w:r>
@@ -12208,8 +12206,8 @@
       <w:r>
         <w:t>: Alteração cor do ícone</w:t>
       </w:r>
+      <w:bookmarkEnd w:id="32"/>
       <w:bookmarkEnd w:id="33"/>
-      <w:bookmarkEnd w:id="34"/>
     </w:p>
     <w:p/>
     <w:p>
@@ -12465,8 +12463,8 @@
       <w:r>
         <w:br/>
       </w:r>
-      <w:bookmarkStart w:id="35" w:name="_Toc48406090"/>
-      <w:bookmarkStart w:id="36" w:name="_Toc49965803"/>
+      <w:bookmarkStart w:id="34" w:name="_Toc48406090"/>
+      <w:bookmarkStart w:id="35" w:name="_Toc49965803"/>
       <w:r>
         <w:t xml:space="preserve">Figura </w:t>
       </w:r>
@@ -12503,8 +12501,8 @@
       <w:r>
         <w:t>: Alteração ícone</w:t>
       </w:r>
+      <w:bookmarkEnd w:id="34"/>
       <w:bookmarkEnd w:id="35"/>
-      <w:bookmarkEnd w:id="36"/>
     </w:p>
     <w:p/>
     <w:p>
@@ -12773,8 +12771,8 @@
       <w:r>
         <w:br/>
       </w:r>
-      <w:bookmarkStart w:id="37" w:name="_Toc48406091"/>
-      <w:bookmarkStart w:id="38" w:name="_Toc49965804"/>
+      <w:bookmarkStart w:id="36" w:name="_Toc48406091"/>
+      <w:bookmarkStart w:id="37" w:name="_Toc49965804"/>
       <w:r>
         <w:t xml:space="preserve">Figura </w:t>
       </w:r>
@@ -12811,8 +12809,8 @@
       <w:r>
         <w:t>: Inserção campo de texto</w:t>
       </w:r>
+      <w:bookmarkEnd w:id="36"/>
       <w:bookmarkEnd w:id="37"/>
-      <w:bookmarkEnd w:id="38"/>
     </w:p>
     <w:p/>
     <w:p>
@@ -12921,8 +12919,8 @@
       <w:pPr>
         <w:pStyle w:val="Legenda"/>
       </w:pPr>
-      <w:bookmarkStart w:id="39" w:name="_Toc48406092"/>
-      <w:bookmarkStart w:id="40" w:name="_Toc49965805"/>
+      <w:bookmarkStart w:id="38" w:name="_Toc48406092"/>
+      <w:bookmarkStart w:id="39" w:name="_Toc49965805"/>
       <w:r>
         <w:t xml:space="preserve">Figura </w:t>
       </w:r>
@@ -12959,8 +12957,8 @@
       <w:r>
         <w:t>: Código da função para inserir campo de texto</w:t>
       </w:r>
+      <w:bookmarkEnd w:id="38"/>
       <w:bookmarkEnd w:id="39"/>
-      <w:bookmarkEnd w:id="40"/>
     </w:p>
     <w:p/>
     <w:p>
@@ -13200,8 +13198,8 @@
       <w:r>
         <w:br/>
       </w:r>
-      <w:bookmarkStart w:id="41" w:name="_Toc48406093"/>
-      <w:bookmarkStart w:id="42" w:name="_Toc49965806"/>
+      <w:bookmarkStart w:id="40" w:name="_Toc48406093"/>
+      <w:bookmarkStart w:id="41" w:name="_Toc49965806"/>
       <w:r>
         <w:t xml:space="preserve">Figura </w:t>
       </w:r>
@@ -13238,8 +13236,8 @@
       <w:r>
         <w:t>: Botão flutuante</w:t>
       </w:r>
+      <w:bookmarkEnd w:id="40"/>
       <w:bookmarkEnd w:id="41"/>
-      <w:bookmarkEnd w:id="42"/>
     </w:p>
     <w:p/>
     <w:p>
@@ -13463,8 +13461,8 @@
       <w:r>
         <w:br/>
       </w:r>
-      <w:bookmarkStart w:id="43" w:name="_Toc48406094"/>
-      <w:bookmarkStart w:id="44" w:name="_Toc49965807"/>
+      <w:bookmarkStart w:id="42" w:name="_Toc48406094"/>
+      <w:bookmarkStart w:id="43" w:name="_Toc49965807"/>
       <w:r>
         <w:t xml:space="preserve">Figura </w:t>
       </w:r>
@@ -13501,8 +13499,8 @@
       <w:r>
         <w:t>: Barra inferior de navegação</w:t>
       </w:r>
+      <w:bookmarkEnd w:id="42"/>
       <w:bookmarkEnd w:id="43"/>
-      <w:bookmarkEnd w:id="44"/>
     </w:p>
     <w:p/>
     <w:p>
@@ -13713,8 +13711,8 @@
       <w:r>
         <w:br/>
       </w:r>
-      <w:bookmarkStart w:id="45" w:name="_Toc48406095"/>
-      <w:bookmarkStart w:id="46" w:name="_Toc49965808"/>
+      <w:bookmarkStart w:id="44" w:name="_Toc48406095"/>
+      <w:bookmarkStart w:id="45" w:name="_Toc49965808"/>
       <w:r>
         <w:t xml:space="preserve">Figura </w:t>
       </w:r>
@@ -13751,8 +13749,8 @@
       <w:r>
         <w:t>: Ancoragem do botão flutuante</w:t>
       </w:r>
+      <w:bookmarkEnd w:id="44"/>
       <w:bookmarkEnd w:id="45"/>
-      <w:bookmarkEnd w:id="46"/>
     </w:p>
     <w:p/>
     <w:p>
@@ -13834,12 +13832,12 @@
       <w:pPr>
         <w:pStyle w:val="Ttulo1"/>
       </w:pPr>
-      <w:bookmarkStart w:id="47" w:name="_Toc49965771"/>
+      <w:bookmarkStart w:id="46" w:name="_Toc49965771"/>
       <w:r>
         <w:lastRenderedPageBreak/>
         <w:t>CONCEITOS E TECNOLOGIAS COMPLEMENTARES UTILIZADAS NO TRABALHO</w:t>
       </w:r>
-      <w:bookmarkEnd w:id="47"/>
+      <w:bookmarkEnd w:id="46"/>
     </w:p>
     <w:p>
       <w:r>
@@ -13952,11 +13950,11 @@
       <w:pPr>
         <w:pStyle w:val="Ttulo2"/>
       </w:pPr>
-      <w:bookmarkStart w:id="48" w:name="_Toc49965772"/>
+      <w:bookmarkStart w:id="47" w:name="_Toc49965772"/>
       <w:r>
         <w:t>UML</w:t>
       </w:r>
-      <w:bookmarkEnd w:id="48"/>
+      <w:bookmarkEnd w:id="47"/>
     </w:p>
     <w:p>
       <w:r>
@@ -13998,12 +13996,12 @@
       <w:pPr>
         <w:pStyle w:val="Ttulo2"/>
       </w:pPr>
-      <w:bookmarkStart w:id="49" w:name="_Toc49965773"/>
+      <w:bookmarkStart w:id="48" w:name="_Toc49965773"/>
       <w:r>
         <w:lastRenderedPageBreak/>
         <w:t>ASTAH COMMUNITY</w:t>
       </w:r>
-      <w:bookmarkEnd w:id="49"/>
+      <w:bookmarkEnd w:id="48"/>
     </w:p>
     <w:p>
       <w:r>
@@ -14047,11 +14045,11 @@
       <w:pPr>
         <w:pStyle w:val="Ttulo2"/>
       </w:pPr>
-      <w:bookmarkStart w:id="50" w:name="_Toc49965774"/>
+      <w:bookmarkStart w:id="49" w:name="_Toc49965774"/>
       <w:r>
         <w:t>DART</w:t>
       </w:r>
-      <w:bookmarkEnd w:id="50"/>
+      <w:bookmarkEnd w:id="49"/>
     </w:p>
     <w:p>
       <w:r>
@@ -14173,261 +14171,261 @@
       <w:pPr>
         <w:pStyle w:val="Ttulo2"/>
       </w:pPr>
-      <w:bookmarkStart w:id="51" w:name="_Toc49965775"/>
+      <w:bookmarkStart w:id="50" w:name="_Toc49965775"/>
       <w:r>
         <w:lastRenderedPageBreak/>
         <w:t>visual studio code</w:t>
       </w:r>
+      <w:bookmarkEnd w:id="50"/>
+    </w:p>
+    <w:p>
+      <w:r>
+        <w:t xml:space="preserve">Para codificar o </w:t>
+      </w:r>
+      <w:r>
+        <w:t xml:space="preserve">projeto é </w:t>
+      </w:r>
+      <w:r>
+        <w:t>essencial</w:t>
+      </w:r>
+      <w:r>
+        <w:t xml:space="preserve"> usar um editor de texto</w:t>
+      </w:r>
+      <w:r>
+        <w:t xml:space="preserve"> para auxiliar no desenvolvimento do mesmo, </w:t>
+      </w:r>
+      <w:r>
+        <w:t xml:space="preserve">e nesse trabalho </w:t>
+      </w:r>
+      <w:r>
+        <w:t>foi</w:t>
+      </w:r>
+      <w:r>
+        <w:t xml:space="preserve"> utilizado o Visual Studio Code</w:t>
+      </w:r>
+      <w:r>
+        <w:rPr>
+          <w:rStyle w:val="Refdenotaderodap"/>
+        </w:rPr>
+        <w:footnoteReference w:id="18"/>
+      </w:r>
+      <w:r>
+        <w:t>, que conforme Dionisio (2016)</w:t>
+      </w:r>
+      <w:r>
+        <w:t>,</w:t>
+      </w:r>
+      <w:r>
+        <w:t xml:space="preserve"> é um editor</w:t>
+      </w:r>
+      <w:r>
+        <w:t xml:space="preserve"> leve,</w:t>
+      </w:r>
+      <w:r>
+        <w:t xml:space="preserve"> gratuito</w:t>
+      </w:r>
+      <w:r>
+        <w:t xml:space="preserve"> e</w:t>
+      </w:r>
+      <w:r>
+        <w:t xml:space="preserve"> </w:t>
+      </w:r>
+      <w:r>
+        <w:t>de</w:t>
+      </w:r>
+      <w:r>
+        <w:t xml:space="preserve"> multi</w:t>
+      </w:r>
+      <w:r>
+        <w:t>-</w:t>
+      </w:r>
+      <w:r>
+        <w:t>plataforma</w:t>
+      </w:r>
+      <w:r>
+        <w:t>,</w:t>
+      </w:r>
+      <w:r>
+        <w:t xml:space="preserve"> que foi</w:t>
+      </w:r>
+      <w:r>
+        <w:t xml:space="preserve"> desenvolvido pela empresa Microsoft</w:t>
+      </w:r>
+      <w:r>
+        <w:t>. Sua ideia inicial era para desenvolvimento</w:t>
+      </w:r>
+      <w:r>
+        <w:t xml:space="preserve"> web</w:t>
+      </w:r>
+      <w:r>
+        <w:t xml:space="preserve">, porém como </w:t>
+      </w:r>
+      <w:r>
+        <w:t>se tornou</w:t>
+      </w:r>
+      <w:r>
+        <w:t xml:space="preserve"> uma </w:t>
+      </w:r>
+      <w:r>
+        <w:t>ferramenta</w:t>
+      </w:r>
+      <w:r>
+        <w:t xml:space="preserve"> </w:t>
+      </w:r>
+      <w:r>
+        <w:t>de código aberto</w:t>
+      </w:r>
+      <w:r>
+        <w:t>,</w:t>
+      </w:r>
+      <w:r>
+        <w:t xml:space="preserve"> </w:t>
+      </w:r>
+      <w:r>
+        <w:t>a comunidade acabou estudando e criando novas funcionalidades para o editor</w:t>
+      </w:r>
+      <w:r>
+        <w:t>.</w:t>
+      </w:r>
+      <w:r>
+        <w:t xml:space="preserve"> </w:t>
+      </w:r>
+    </w:p>
+    <w:p>
+      <w:r>
+        <w:t>Para esse</w:t>
+      </w:r>
+      <w:r>
+        <w:t xml:space="preserve"> projeto em Flutter o Visual Studio Code </w:t>
+      </w:r>
+      <w:r>
+        <w:t>auxiliou</w:t>
+      </w:r>
+      <w:r>
+        <w:t xml:space="preserve"> muito, pois nele é possível baixar plug-ins</w:t>
+      </w:r>
+      <w:r>
+        <w:rPr>
+          <w:rStyle w:val="Refdenotaderodap"/>
+        </w:rPr>
+        <w:footnoteReference w:id="19"/>
+      </w:r>
+      <w:r>
+        <w:t xml:space="preserve"> que facilita</w:t>
+      </w:r>
+      <w:r>
+        <w:t>m</w:t>
+      </w:r>
+      <w:r>
+        <w:t xml:space="preserve"> o desenvolvimento de código, como por exemplo a funcionalidade de comunicar com o celular e </w:t>
+      </w:r>
+      <w:r>
+        <w:t>executar</w:t>
+      </w:r>
+      <w:r>
+        <w:t xml:space="preserve"> a aplicação em tempo real </w:t>
+      </w:r>
+      <w:r>
+        <w:t>e auto completar</w:t>
+      </w:r>
+      <w:r>
+        <w:t xml:space="preserve"> </w:t>
+      </w:r>
+      <w:r>
+        <w:t xml:space="preserve">trechos </w:t>
+      </w:r>
+      <w:r>
+        <w:t>de</w:t>
+      </w:r>
+      <w:r>
+        <w:t xml:space="preserve"> código.</w:t>
+      </w:r>
+    </w:p>
+    <w:p>
+      <w:pPr>
+        <w:pStyle w:val="Ttulo2"/>
+      </w:pPr>
+      <w:bookmarkStart w:id="51" w:name="_Toc49965776"/>
+      <w:r>
+        <w:t>intellij</w:t>
+      </w:r>
+      <w:r>
+        <w:t xml:space="preserve"> </w:t>
+      </w:r>
+      <w:r>
+        <w:t>IDEA</w:t>
+      </w:r>
       <w:bookmarkEnd w:id="51"/>
     </w:p>
     <w:p>
       <w:r>
-        <w:t xml:space="preserve">Para codificar o </w:t>
-      </w:r>
-      <w:r>
-        <w:t xml:space="preserve">projeto é </w:t>
-      </w:r>
-      <w:r>
-        <w:t>essencial</w:t>
-      </w:r>
-      <w:r>
-        <w:t xml:space="preserve"> usar um editor de texto</w:t>
-      </w:r>
-      <w:r>
-        <w:t xml:space="preserve"> para auxiliar no desenvolvimento do mesmo, </w:t>
-      </w:r>
-      <w:r>
-        <w:t xml:space="preserve">e nesse trabalho </w:t>
-      </w:r>
-      <w:r>
-        <w:t>foi</w:t>
-      </w:r>
-      <w:r>
-        <w:t xml:space="preserve"> utilizado o Visual Studio Code</w:t>
+        <w:t xml:space="preserve">Segundo JetBrains (2020?), </w:t>
+      </w:r>
+      <w:r>
+        <w:t>Intellij IDEA</w:t>
       </w:r>
       <w:r>
         <w:rPr>
           <w:rStyle w:val="Refdenotaderodap"/>
         </w:rPr>
-        <w:footnoteReference w:id="18"/>
-      </w:r>
-      <w:r>
-        <w:t>, que conforme Dionisio (2016)</w:t>
-      </w:r>
-      <w:r>
-        <w:t>,</w:t>
-      </w:r>
-      <w:r>
-        <w:t xml:space="preserve"> é um editor</w:t>
-      </w:r>
-      <w:r>
-        <w:t xml:space="preserve"> leve,</w:t>
-      </w:r>
-      <w:r>
-        <w:t xml:space="preserve"> gratuito</w:t>
-      </w:r>
-      <w:r>
-        <w:t xml:space="preserve"> e</w:t>
-      </w:r>
-      <w:r>
-        <w:t xml:space="preserve"> </w:t>
-      </w:r>
-      <w:r>
-        <w:t>de</w:t>
-      </w:r>
-      <w:r>
-        <w:t xml:space="preserve"> multi</w:t>
-      </w:r>
-      <w:r>
-        <w:t>-</w:t>
-      </w:r>
-      <w:r>
-        <w:t>plataforma</w:t>
-      </w:r>
-      <w:r>
-        <w:t>,</w:t>
-      </w:r>
-      <w:r>
-        <w:t xml:space="preserve"> que foi</w:t>
-      </w:r>
-      <w:r>
-        <w:t xml:space="preserve"> desenvolvido pela empresa Microsoft</w:t>
-      </w:r>
-      <w:r>
-        <w:t>. Sua ideia inicial era para desenvolvimento</w:t>
-      </w:r>
-      <w:r>
-        <w:t xml:space="preserve"> web</w:t>
-      </w:r>
-      <w:r>
-        <w:t xml:space="preserve">, porém como </w:t>
-      </w:r>
-      <w:r>
-        <w:t>se tornou</w:t>
-      </w:r>
-      <w:r>
-        <w:t xml:space="preserve"> uma </w:t>
-      </w:r>
-      <w:r>
-        <w:t>ferramenta</w:t>
-      </w:r>
-      <w:r>
-        <w:t xml:space="preserve"> </w:t>
-      </w:r>
-      <w:r>
-        <w:t>de código aberto</w:t>
-      </w:r>
-      <w:r>
-        <w:t>,</w:t>
-      </w:r>
-      <w:r>
-        <w:t xml:space="preserve"> </w:t>
-      </w:r>
-      <w:r>
-        <w:t>a comunidade acabou estudando e criando novas funcionalidades para o editor</w:t>
+        <w:footnoteReference w:id="20"/>
+      </w:r>
+      <w:r>
+        <w:t xml:space="preserve"> é uma plataforma de código aberto com objetivo de oferecer ferramentas para </w:t>
+      </w:r>
+      <w:r>
+        <w:t>desenvolv</w:t>
+      </w:r>
+      <w:r>
+        <w:t>imento</w:t>
       </w:r>
       <w:r>
         <w:t>.</w:t>
       </w:r>
       <w:r>
-        <w:t xml:space="preserve"> </w:t>
-      </w:r>
-    </w:p>
-    <w:p>
-      <w:r>
-        <w:t>Para esse</w:t>
-      </w:r>
-      <w:r>
-        <w:t xml:space="preserve"> projeto em Flutter o Visual Studio Code </w:t>
-      </w:r>
-      <w:r>
-        <w:t>auxiliou</w:t>
-      </w:r>
-      <w:r>
-        <w:t xml:space="preserve"> muito, pois nele é possível baixar plug-ins</w:t>
-      </w:r>
-      <w:r>
-        <w:rPr>
-          <w:rStyle w:val="Refdenotaderodap"/>
-        </w:rPr>
-        <w:footnoteReference w:id="19"/>
-      </w:r>
-      <w:r>
-        <w:t xml:space="preserve"> que facilita</w:t>
-      </w:r>
-      <w:r>
-        <w:t>m</w:t>
-      </w:r>
-      <w:r>
-        <w:t xml:space="preserve"> o desenvolvimento de código, como por exemplo a funcionalidade de comunicar com o celular e </w:t>
-      </w:r>
-      <w:r>
-        <w:t>executar</w:t>
-      </w:r>
-      <w:r>
-        <w:t xml:space="preserve"> a aplicação em tempo real </w:t>
-      </w:r>
-      <w:r>
-        <w:t>e auto completar</w:t>
-      </w:r>
-      <w:r>
-        <w:t xml:space="preserve"> </w:t>
-      </w:r>
-      <w:r>
-        <w:t xml:space="preserve">trechos </w:t>
-      </w:r>
-      <w:r>
-        <w:t>de</w:t>
-      </w:r>
-      <w:r>
-        <w:t xml:space="preserve"> código.</w:t>
-      </w:r>
-    </w:p>
+        <w:t xml:space="preserve"> Essa IDE (</w:t>
+      </w:r>
+      <w:r>
+        <w:rPr>
+          <w:i/>
+        </w:rPr>
+        <w:t>Integrated Development Environment</w:t>
+      </w:r>
+      <w:r>
+        <w:t xml:space="preserve">) foi desenvolvida na linguagem de programação Java e oferece um comportamento de plataforma cruzada com o intuito de desenvolver ferramentas para quaisquer tipos de linguagens. </w:t>
+      </w:r>
+      <w:r>
+        <w:t>Todo seu código encontra-se no GitHub, sendo assim, possibilita</w:t>
+      </w:r>
+      <w:r>
+        <w:t xml:space="preserve"> a</w:t>
+      </w:r>
+      <w:r>
+        <w:t xml:space="preserve"> criação de plug-ins para </w:t>
+      </w:r>
+      <w:r>
+        <w:t>auxiliar o</w:t>
+      </w:r>
+      <w:r>
+        <w:t xml:space="preserve"> desenvolvimento </w:t>
+      </w:r>
+      <w:r>
+        <w:t>da</w:t>
+      </w:r>
+      <w:r>
+        <w:t xml:space="preserve"> comunidade interessada.</w:t>
+      </w:r>
+    </w:p>
+    <w:p/>
     <w:p>
       <w:pPr>
         <w:pStyle w:val="Ttulo2"/>
       </w:pPr>
-      <w:bookmarkStart w:id="52" w:name="_Toc49965776"/>
-      <w:r>
-        <w:t>intellij</w:t>
-      </w:r>
-      <w:r>
-        <w:t xml:space="preserve"> </w:t>
-      </w:r>
-      <w:r>
-        <w:t>IDEA</w:t>
+      <w:bookmarkStart w:id="52" w:name="_Toc49965777"/>
+      <w:r>
+        <w:t>java</w:t>
       </w:r>
       <w:bookmarkEnd w:id="52"/>
-    </w:p>
-    <w:p>
-      <w:r>
-        <w:t xml:space="preserve">Segundo JetBrains (2020?), </w:t>
-      </w:r>
-      <w:r>
-        <w:t>Intellij IDEA</w:t>
-      </w:r>
-      <w:r>
-        <w:rPr>
-          <w:rStyle w:val="Refdenotaderodap"/>
-        </w:rPr>
-        <w:footnoteReference w:id="20"/>
-      </w:r>
-      <w:r>
-        <w:t xml:space="preserve"> é uma plataforma de código aberto com objetivo de oferecer ferramentas para </w:t>
-      </w:r>
-      <w:r>
-        <w:t>desenvolv</w:t>
-      </w:r>
-      <w:r>
-        <w:t>imento</w:t>
-      </w:r>
-      <w:r>
-        <w:t>.</w:t>
-      </w:r>
-      <w:r>
-        <w:t xml:space="preserve"> Essa IDE (</w:t>
-      </w:r>
-      <w:r>
-        <w:rPr>
-          <w:i/>
-        </w:rPr>
-        <w:t>Integrated Development Environment</w:t>
-      </w:r>
-      <w:r>
-        <w:t xml:space="preserve">) foi desenvolvida na linguagem de programação Java e oferece um comportamento de plataforma cruzada com o intuito de desenvolver ferramentas para quaisquer tipos de linguagens. </w:t>
-      </w:r>
-      <w:r>
-        <w:t>Todo seu código encontra-se no GitHub, sendo assim, possibilita</w:t>
-      </w:r>
-      <w:r>
-        <w:t xml:space="preserve"> a</w:t>
-      </w:r>
-      <w:r>
-        <w:t xml:space="preserve"> criação de plug-ins para </w:t>
-      </w:r>
-      <w:r>
-        <w:t>auxiliar o</w:t>
-      </w:r>
-      <w:r>
-        <w:t xml:space="preserve"> desenvolvimento </w:t>
-      </w:r>
-      <w:r>
-        <w:t>da</w:t>
-      </w:r>
-      <w:r>
-        <w:t xml:space="preserve"> comunidade interessada.</w:t>
-      </w:r>
-    </w:p>
-    <w:p/>
-    <w:p>
-      <w:pPr>
-        <w:pStyle w:val="Ttulo2"/>
-      </w:pPr>
-      <w:bookmarkStart w:id="53" w:name="_Toc49965777"/>
-      <w:r>
-        <w:t>java</w:t>
-      </w:r>
-      <w:bookmarkEnd w:id="53"/>
     </w:p>
     <w:p>
       <w:r>
@@ -14548,54 +14546,162 @@
       <w:pPr>
         <w:pStyle w:val="Ttulo2"/>
       </w:pPr>
-      <w:bookmarkStart w:id="54" w:name="_Toc49965778"/>
+      <w:bookmarkStart w:id="53" w:name="_Toc49965778"/>
       <w:r>
         <w:t>SPRING BOOT</w:t>
       </w:r>
+      <w:bookmarkEnd w:id="53"/>
+    </w:p>
+    <w:p>
+      <w:r>
+        <w:t>Segundo</w:t>
+      </w:r>
+      <w:r>
+        <w:t xml:space="preserve"> Afonso (2017), Spring Boot é uma ferramenta para agilizar configurações iniciais e publicações de aplicações no ecossistema Spring, dito isso, havendo uma rapidez considerável em executar o projeto que é trabalhado</w:t>
+      </w:r>
+      <w:r>
+        <w:t xml:space="preserve">. </w:t>
+      </w:r>
+      <w:r>
+        <w:t xml:space="preserve">Para desenvolvimento desse projeto, foi utilizado na </w:t>
+      </w:r>
+      <w:r>
+        <w:t xml:space="preserve">API Rest </w:t>
+      </w:r>
+      <w:r>
+        <w:t xml:space="preserve">feita com a linguagem de programação Java, </w:t>
+      </w:r>
+      <w:r>
+        <w:t xml:space="preserve">que </w:t>
+      </w:r>
+      <w:r>
+        <w:t>tem</w:t>
+      </w:r>
+      <w:r>
+        <w:t xml:space="preserve"> como objetivo</w:t>
+      </w:r>
+      <w:r>
+        <w:t xml:space="preserve"> devolver informações para o aplicativo</w:t>
+      </w:r>
+      <w:r>
+        <w:t xml:space="preserve"> através de requisições HTTP</w:t>
+      </w:r>
+      <w:r>
+        <w:rPr>
+          <w:rStyle w:val="Refdenotaderodap"/>
+        </w:rPr>
+        <w:footnoteReference w:id="21"/>
+      </w:r>
+      <w:r>
+        <w:t xml:space="preserve">. </w:t>
+      </w:r>
+      <w:r>
+        <w:t xml:space="preserve"> </w:t>
+      </w:r>
+    </w:p>
+    <w:p/>
+    <w:p>
+      <w:pPr>
+        <w:pStyle w:val="Ttulo2"/>
+      </w:pPr>
+      <w:bookmarkStart w:id="54" w:name="_Toc49965779"/>
+      <w:r>
+        <w:t>API REST</w:t>
+      </w:r>
       <w:bookmarkEnd w:id="54"/>
     </w:p>
     <w:p>
       <w:r>
-        <w:t>Segundo</w:t>
-      </w:r>
-      <w:r>
-        <w:t xml:space="preserve"> Afonso (2017), Spring Boot é uma ferramenta para agilizar configurações iniciais e publicações de aplicações no ecossistema Spring, dito isso, havendo uma rapidez considerável em executar o projeto que é trabalhado</w:t>
-      </w:r>
-      <w:r>
-        <w:t xml:space="preserve">. </w:t>
-      </w:r>
-      <w:r>
-        <w:t xml:space="preserve">Para desenvolvimento desse projeto, foi utilizado na </w:t>
-      </w:r>
-      <w:r>
-        <w:t xml:space="preserve">API Rest </w:t>
-      </w:r>
-      <w:r>
-        <w:t xml:space="preserve">feita com a linguagem de programação Java, </w:t>
-      </w:r>
-      <w:r>
-        <w:t xml:space="preserve">que </w:t>
-      </w:r>
-      <w:r>
-        <w:t>tem</w:t>
-      </w:r>
-      <w:r>
-        <w:t xml:space="preserve"> como objetivo</w:t>
-      </w:r>
-      <w:r>
-        <w:t xml:space="preserve"> devolver informações para o aplicativo</w:t>
-      </w:r>
-      <w:r>
-        <w:t xml:space="preserve"> através de requisições HTTP</w:t>
-      </w:r>
-      <w:r>
-        <w:rPr>
-          <w:rStyle w:val="Refdenotaderodap"/>
-        </w:rPr>
-        <w:footnoteReference w:id="21"/>
-      </w:r>
-      <w:r>
-        <w:t xml:space="preserve">. </w:t>
+        <w:t>API (</w:t>
+      </w:r>
+      <w:r>
+        <w:rPr>
+          <w:i/>
+        </w:rPr>
+        <w:t>Application Programming Interface</w:t>
+      </w:r>
+      <w:r>
+        <w:t>) de acordo com Pires (2017)</w:t>
+      </w:r>
+      <w:r>
+        <w:t>,</w:t>
+      </w:r>
+      <w:r>
+        <w:t xml:space="preserve"> é um grupo de regras e padrões</w:t>
+      </w:r>
+      <w:r>
+        <w:t xml:space="preserve"> definidos</w:t>
+      </w:r>
+      <w:r>
+        <w:t xml:space="preserve"> e documentada </w:t>
+      </w:r>
+      <w:r>
+        <w:t>por uma</w:t>
+      </w:r>
+      <w:r>
+        <w:t xml:space="preserve"> aplicação</w:t>
+      </w:r>
+      <w:r>
+        <w:t xml:space="preserve"> para que </w:t>
+      </w:r>
+      <w:r>
+        <w:t>esta</w:t>
+      </w:r>
+      <w:r>
+        <w:t xml:space="preserve"> seja utilizada por outras.</w:t>
+      </w:r>
+      <w:r>
+        <w:t xml:space="preserve"> O intuito dessa tecnologia é </w:t>
+      </w:r>
+      <w:r>
+        <w:t xml:space="preserve">de </w:t>
+      </w:r>
+      <w:r>
+        <w:t>comunicaç</w:t>
+      </w:r>
+      <w:r>
+        <w:t>ão</w:t>
+      </w:r>
+      <w:r>
+        <w:t xml:space="preserve"> entre aplicações e com os usuários que a</w:t>
+      </w:r>
+      <w:r>
+        <w:t>s</w:t>
+      </w:r>
+      <w:r>
+        <w:t xml:space="preserve"> utilizam. </w:t>
+      </w:r>
+    </w:p>
+    <w:p>
+      <w:r>
+        <w:t>O Rest (</w:t>
+      </w:r>
+      <w:r>
+        <w:rPr>
+          <w:i/>
+        </w:rPr>
+        <w:t>Representational State Transfer</w:t>
+      </w:r>
+      <w:r>
+        <w:t>)</w:t>
+      </w:r>
+      <w:r>
+        <w:t xml:space="preserve"> é uma abstração da arquitetura Web. Nele é possível criar projetos com uma boa definição de interfaces, porém para que isso ocorra, </w:t>
+      </w:r>
+      <w:r>
+        <w:t>existem</w:t>
+      </w:r>
+      <w:r>
+        <w:t xml:space="preserve"> regras </w:t>
+      </w:r>
+      <w:r>
+        <w:t xml:space="preserve">a serem seguidas. Se essas características forem feitas, </w:t>
+      </w:r>
+      <w:r>
+        <w:t>é possível</w:t>
+      </w:r>
+      <w:r>
+        <w:t xml:space="preserve"> uma comunicação entre aplicações.</w:t>
       </w:r>
       <w:r>
         <w:t xml:space="preserve"> </w:t>
@@ -14606,119 +14712,11 @@
       <w:pPr>
         <w:pStyle w:val="Ttulo2"/>
       </w:pPr>
-      <w:bookmarkStart w:id="55" w:name="_Toc49965779"/>
-      <w:r>
-        <w:t>API REST</w:t>
+      <w:bookmarkStart w:id="55" w:name="_Toc49965780"/>
+      <w:r>
+        <w:t>MONGODB</w:t>
       </w:r>
       <w:bookmarkEnd w:id="55"/>
-    </w:p>
-    <w:p>
-      <w:r>
-        <w:t>API (</w:t>
-      </w:r>
-      <w:r>
-        <w:rPr>
-          <w:i/>
-        </w:rPr>
-        <w:t>Application Programming Interface</w:t>
-      </w:r>
-      <w:r>
-        <w:t>) de acordo com Pires (2017)</w:t>
-      </w:r>
-      <w:r>
-        <w:t>,</w:t>
-      </w:r>
-      <w:r>
-        <w:t xml:space="preserve"> é um grupo de regras e padrões</w:t>
-      </w:r>
-      <w:r>
-        <w:t xml:space="preserve"> definidos</w:t>
-      </w:r>
-      <w:r>
-        <w:t xml:space="preserve"> e documentada </w:t>
-      </w:r>
-      <w:r>
-        <w:t>por uma</w:t>
-      </w:r>
-      <w:r>
-        <w:t xml:space="preserve"> aplicação</w:t>
-      </w:r>
-      <w:r>
-        <w:t xml:space="preserve"> para que </w:t>
-      </w:r>
-      <w:r>
-        <w:t>esta</w:t>
-      </w:r>
-      <w:r>
-        <w:t xml:space="preserve"> seja utilizada por outras.</w:t>
-      </w:r>
-      <w:r>
-        <w:t xml:space="preserve"> O intuito dessa tecnologia é </w:t>
-      </w:r>
-      <w:r>
-        <w:t xml:space="preserve">de </w:t>
-      </w:r>
-      <w:r>
-        <w:t>comunicaç</w:t>
-      </w:r>
-      <w:r>
-        <w:t>ão</w:t>
-      </w:r>
-      <w:r>
-        <w:t xml:space="preserve"> entre aplicações e com os usuários que a</w:t>
-      </w:r>
-      <w:r>
-        <w:t>s</w:t>
-      </w:r>
-      <w:r>
-        <w:t xml:space="preserve"> utilizam. </w:t>
-      </w:r>
-    </w:p>
-    <w:p>
-      <w:r>
-        <w:t>O Rest (</w:t>
-      </w:r>
-      <w:r>
-        <w:rPr>
-          <w:i/>
-        </w:rPr>
-        <w:t>Representational State Transfer</w:t>
-      </w:r>
-      <w:r>
-        <w:t>)</w:t>
-      </w:r>
-      <w:r>
-        <w:t xml:space="preserve"> é uma abstração da arquitetura Web. Nele é possível criar projetos com uma boa definição de interfaces, porém para que isso ocorra, </w:t>
-      </w:r>
-      <w:r>
-        <w:t>existem</w:t>
-      </w:r>
-      <w:r>
-        <w:t xml:space="preserve"> regras </w:t>
-      </w:r>
-      <w:r>
-        <w:t xml:space="preserve">a serem seguidas. Se essas características forem feitas, </w:t>
-      </w:r>
-      <w:r>
-        <w:t>é possível</w:t>
-      </w:r>
-      <w:r>
-        <w:t xml:space="preserve"> uma comunicação entre aplicações.</w:t>
-      </w:r>
-      <w:r>
-        <w:t xml:space="preserve"> </w:t>
-      </w:r>
-    </w:p>
-    <w:p/>
-    <w:p>
-      <w:pPr>
-        <w:pStyle w:val="Ttulo2"/>
-      </w:pPr>
-      <w:bookmarkStart w:id="56" w:name="_Toc49965780"/>
-      <w:r>
-        <w:t>MONGODB</w:t>
-      </w:r>
-      <w:bookmarkEnd w:id="56"/>
     </w:p>
     <w:p>
       <w:r>
@@ -14841,14 +14839,14 @@
       <w:pPr>
         <w:pStyle w:val="Ttulo2"/>
       </w:pPr>
-      <w:bookmarkStart w:id="57" w:name="_Toc49965781"/>
+      <w:bookmarkStart w:id="56" w:name="_Toc49965781"/>
       <w:r>
         <w:t xml:space="preserve">AWS </w:t>
       </w:r>
       <w:r>
         <w:t>AMAZON EC2</w:t>
       </w:r>
-      <w:bookmarkEnd w:id="57"/>
+      <w:bookmarkEnd w:id="56"/>
       <w:r>
         <w:t xml:space="preserve"> </w:t>
       </w:r>
@@ -14954,12 +14952,12 @@
       <w:pPr>
         <w:pStyle w:val="Ttulo1"/>
       </w:pPr>
-      <w:bookmarkStart w:id="58" w:name="_Toc49965782"/>
+      <w:bookmarkStart w:id="57" w:name="_Toc49965782"/>
       <w:r>
         <w:lastRenderedPageBreak/>
         <w:t>PROPOSTA DE MODELAGEM DO ESTUDO DE CASO</w:t>
       </w:r>
-      <w:bookmarkEnd w:id="58"/>
+      <w:bookmarkEnd w:id="57"/>
     </w:p>
     <w:p>
       <w:r>
@@ -15139,8 +15137,8 @@
       <w:pPr>
         <w:pStyle w:val="Legenda"/>
       </w:pPr>
-      <w:bookmarkStart w:id="59" w:name="_Toc48406096"/>
-      <w:bookmarkStart w:id="60" w:name="_Toc49965809"/>
+      <w:bookmarkStart w:id="58" w:name="_Toc48406096"/>
+      <w:bookmarkStart w:id="59" w:name="_Toc49965809"/>
       <w:r>
         <w:t xml:space="preserve">Figura </w:t>
       </w:r>
@@ -15177,8 +15175,8 @@
       <w:r>
         <w:t>: Exemplo da interface gráfica da lista de pagamentos</w:t>
       </w:r>
+      <w:bookmarkEnd w:id="58"/>
       <w:bookmarkEnd w:id="59"/>
-      <w:bookmarkEnd w:id="60"/>
     </w:p>
     <w:p>
       <w:pPr>
@@ -15233,12 +15231,12 @@
       <w:pPr>
         <w:pStyle w:val="Ttulo2"/>
       </w:pPr>
-      <w:bookmarkStart w:id="61" w:name="_Toc49965783"/>
+      <w:bookmarkStart w:id="60" w:name="_Toc49965783"/>
       <w:r>
         <w:lastRenderedPageBreak/>
         <w:t>MAPA MENTAL</w:t>
       </w:r>
-      <w:bookmarkEnd w:id="61"/>
+      <w:bookmarkEnd w:id="60"/>
     </w:p>
     <w:p>
       <w:r>
@@ -15345,7 +15343,7 @@
       <w:pPr>
         <w:pStyle w:val="Legenda"/>
       </w:pPr>
-      <w:bookmarkStart w:id="62" w:name="_Toc49965810"/>
+      <w:bookmarkStart w:id="61" w:name="_Toc49965810"/>
       <w:r>
         <w:t xml:space="preserve">Figura </w:t>
       </w:r>
@@ -15382,7 +15380,7 @@
       <w:r>
         <w:t>: Mapa mental</w:t>
       </w:r>
-      <w:bookmarkEnd w:id="62"/>
+      <w:bookmarkEnd w:id="61"/>
     </w:p>
     <w:p>
       <w:pPr>
@@ -15396,11 +15394,11 @@
       <w:pPr>
         <w:pStyle w:val="Ttulo2"/>
       </w:pPr>
-      <w:bookmarkStart w:id="63" w:name="_Toc49965784"/>
+      <w:bookmarkStart w:id="62" w:name="_Toc49965784"/>
       <w:r>
         <w:t>DIAGRAMA DE CASO DE USO</w:t>
       </w:r>
-      <w:bookmarkEnd w:id="63"/>
+      <w:bookmarkEnd w:id="62"/>
     </w:p>
     <w:p/>
     <w:p>
@@ -15574,8 +15572,8 @@
       <w:pPr>
         <w:pStyle w:val="Legenda"/>
       </w:pPr>
-      <w:bookmarkStart w:id="64" w:name="_Toc48406097"/>
-      <w:bookmarkStart w:id="65" w:name="_Toc49965811"/>
+      <w:bookmarkStart w:id="63" w:name="_Toc48406097"/>
+      <w:bookmarkStart w:id="64" w:name="_Toc49965811"/>
       <w:r>
         <w:t xml:space="preserve">Figura </w:t>
       </w:r>
@@ -15612,8 +15610,8 @@
       <w:r>
         <w:t>: Diagrama de Caso de Uso – Geral</w:t>
       </w:r>
+      <w:bookmarkEnd w:id="63"/>
       <w:bookmarkEnd w:id="64"/>
-      <w:bookmarkEnd w:id="65"/>
     </w:p>
     <w:p/>
     <w:p/>
@@ -15930,8 +15928,8 @@
       <w:pPr>
         <w:pStyle w:val="Legenda"/>
       </w:pPr>
-      <w:bookmarkStart w:id="66" w:name="_Toc48406098"/>
-      <w:bookmarkStart w:id="67" w:name="_Toc49965812"/>
+      <w:bookmarkStart w:id="65" w:name="_Toc48406098"/>
+      <w:bookmarkStart w:id="66" w:name="_Toc49965812"/>
       <w:r>
         <w:t xml:space="preserve">Figura </w:t>
       </w:r>
@@ -15968,8 +15966,8 @@
       <w:r>
         <w:t>: Diagrama de Caso de Uso – Fazer login</w:t>
       </w:r>
+      <w:bookmarkEnd w:id="65"/>
       <w:bookmarkEnd w:id="66"/>
-      <w:bookmarkEnd w:id="67"/>
     </w:p>
     <w:p/>
     <w:tbl>
@@ -16514,8 +16512,8 @@
       <w:pPr>
         <w:pStyle w:val="Legenda"/>
       </w:pPr>
-      <w:bookmarkStart w:id="68" w:name="_Toc48406099"/>
-      <w:bookmarkStart w:id="69" w:name="_Toc49965813"/>
+      <w:bookmarkStart w:id="67" w:name="_Toc48406099"/>
+      <w:bookmarkStart w:id="68" w:name="_Toc49965813"/>
       <w:r>
         <w:t xml:space="preserve">Figura </w:t>
       </w:r>
@@ -16552,8 +16550,8 @@
       <w:r>
         <w:t>: Diagrama de Caso de Uso – Inserir receita ou despesa</w:t>
       </w:r>
+      <w:bookmarkEnd w:id="67"/>
       <w:bookmarkEnd w:id="68"/>
-      <w:bookmarkEnd w:id="69"/>
     </w:p>
     <w:p/>
     <w:tbl>
@@ -16763,8 +16761,8 @@
       <w:pPr>
         <w:pStyle w:val="Legenda"/>
       </w:pPr>
-      <w:bookmarkStart w:id="70" w:name="_Toc48406100"/>
-      <w:bookmarkStart w:id="71" w:name="_Toc49965814"/>
+      <w:bookmarkStart w:id="69" w:name="_Toc48406100"/>
+      <w:bookmarkStart w:id="70" w:name="_Toc49965814"/>
       <w:r>
         <w:t xml:space="preserve">Figura </w:t>
       </w:r>
@@ -16801,8 +16799,8 @@
       <w:r>
         <w:t>: Diagrama de Caso de Uso – Exibir transações</w:t>
       </w:r>
+      <w:bookmarkEnd w:id="69"/>
       <w:bookmarkEnd w:id="70"/>
-      <w:bookmarkEnd w:id="71"/>
     </w:p>
     <w:p>
       <w:pPr>
@@ -17103,8 +17101,8 @@
       <w:pPr>
         <w:pStyle w:val="Legenda"/>
       </w:pPr>
-      <w:bookmarkStart w:id="72" w:name="_Toc48406101"/>
-      <w:bookmarkStart w:id="73" w:name="_Toc49965815"/>
+      <w:bookmarkStart w:id="71" w:name="_Toc48406101"/>
+      <w:bookmarkStart w:id="72" w:name="_Toc49965815"/>
       <w:r>
         <w:t xml:space="preserve">Figura </w:t>
       </w:r>
@@ -17141,8 +17139,8 @@
       <w:r>
         <w:t>: Diagrama de Caso de Uso – Notifica pagamento</w:t>
       </w:r>
+      <w:bookmarkEnd w:id="71"/>
       <w:bookmarkEnd w:id="72"/>
-      <w:bookmarkEnd w:id="73"/>
     </w:p>
     <w:p>
       <w:pPr>
@@ -17376,8 +17374,8 @@
       <w:pPr>
         <w:pStyle w:val="Legenda"/>
       </w:pPr>
-      <w:bookmarkStart w:id="74" w:name="_Toc48406102"/>
-      <w:bookmarkStart w:id="75" w:name="_Toc49965816"/>
+      <w:bookmarkStart w:id="73" w:name="_Toc48406102"/>
+      <w:bookmarkStart w:id="74" w:name="_Toc49965816"/>
       <w:r>
         <w:t xml:space="preserve">Figura </w:t>
       </w:r>
@@ -17414,8 +17412,8 @@
       <w:r>
         <w:t>: Diagrama de Caso de Uso – Notifica vencimento</w:t>
       </w:r>
+      <w:bookmarkEnd w:id="73"/>
       <w:bookmarkEnd w:id="74"/>
-      <w:bookmarkEnd w:id="75"/>
     </w:p>
     <w:p/>
     <w:p/>
@@ -17423,11 +17421,11 @@
       <w:pPr>
         <w:pStyle w:val="Ttulo2"/>
       </w:pPr>
-      <w:bookmarkStart w:id="76" w:name="_Toc49965785"/>
+      <w:bookmarkStart w:id="75" w:name="_Toc49965785"/>
       <w:r>
         <w:t>DIAGRAMA DE CLASSES</w:t>
       </w:r>
-      <w:bookmarkEnd w:id="76"/>
+      <w:bookmarkEnd w:id="75"/>
     </w:p>
     <w:p/>
     <w:p>
@@ -17552,8 +17550,8 @@
       <w:pPr>
         <w:pStyle w:val="Legenda"/>
       </w:pPr>
-      <w:bookmarkStart w:id="77" w:name="_Toc48406103"/>
-      <w:bookmarkStart w:id="78" w:name="_Toc49965817"/>
+      <w:bookmarkStart w:id="76" w:name="_Toc48406103"/>
+      <w:bookmarkStart w:id="77" w:name="_Toc49965817"/>
       <w:r>
         <w:t xml:space="preserve">Figura </w:t>
       </w:r>
@@ -17590,8 +17588,8 @@
       <w:r>
         <w:t>: Diagrama de classe</w:t>
       </w:r>
+      <w:bookmarkEnd w:id="76"/>
       <w:bookmarkEnd w:id="77"/>
-      <w:bookmarkEnd w:id="78"/>
     </w:p>
     <w:p/>
     <w:p>
@@ -17720,11 +17718,11 @@
       <w:pPr>
         <w:pStyle w:val="Ttulo2"/>
       </w:pPr>
-      <w:bookmarkStart w:id="79" w:name="_Toc49965786"/>
+      <w:bookmarkStart w:id="78" w:name="_Toc49965786"/>
       <w:r>
         <w:t>DIAGRAMA DE ATIVIDADE</w:t>
       </w:r>
-      <w:bookmarkEnd w:id="79"/>
+      <w:bookmarkEnd w:id="78"/>
     </w:p>
     <w:p>
       <w:pPr>
@@ -17864,8 +17862,8 @@
           <w:color w:val="FF0000"/>
         </w:rPr>
       </w:pPr>
-      <w:bookmarkStart w:id="80" w:name="_Toc48406104"/>
-      <w:bookmarkStart w:id="81" w:name="_Toc49965818"/>
+      <w:bookmarkStart w:id="79" w:name="_Toc48406104"/>
+      <w:bookmarkStart w:id="80" w:name="_Toc49965818"/>
       <w:r>
         <w:t xml:space="preserve">Figura </w:t>
       </w:r>
@@ -17902,20 +17900,20 @@
       <w:r>
         <w:t>: Diagrama de Atividade para inserir despesa ou receita</w:t>
       </w:r>
+      <w:bookmarkEnd w:id="79"/>
       <w:bookmarkEnd w:id="80"/>
-      <w:bookmarkEnd w:id="81"/>
     </w:p>
     <w:p/>
     <w:p>
       <w:pPr>
         <w:pStyle w:val="Ttulo1"/>
       </w:pPr>
-      <w:bookmarkStart w:id="82" w:name="_Toc49965787"/>
+      <w:bookmarkStart w:id="81" w:name="_Toc49965787"/>
       <w:r>
         <w:lastRenderedPageBreak/>
         <w:t>DESENVOLVIMENTO</w:t>
       </w:r>
-      <w:bookmarkEnd w:id="82"/>
+      <w:bookmarkEnd w:id="81"/>
     </w:p>
     <w:p>
       <w:r>
@@ -18020,8 +18018,8 @@
       <w:pPr>
         <w:pStyle w:val="Legenda"/>
       </w:pPr>
-      <w:bookmarkStart w:id="83" w:name="_Toc48406105"/>
-      <w:bookmarkStart w:id="84" w:name="_Toc49965819"/>
+      <w:bookmarkStart w:id="82" w:name="_Toc48406105"/>
+      <w:bookmarkStart w:id="83" w:name="_Toc49965819"/>
       <w:r>
         <w:t xml:space="preserve">Figura </w:t>
       </w:r>
@@ -18058,8 +18056,8 @@
       <w:r>
         <w:t>: Arquitetura do projeto</w:t>
       </w:r>
+      <w:bookmarkEnd w:id="82"/>
       <w:bookmarkEnd w:id="83"/>
-      <w:bookmarkEnd w:id="84"/>
     </w:p>
     <w:p/>
     <w:p>
@@ -18148,12 +18146,12 @@
       <w:pPr>
         <w:pStyle w:val="Ttulo2"/>
       </w:pPr>
-      <w:bookmarkStart w:id="85" w:name="_Toc49965788"/>
+      <w:bookmarkStart w:id="84" w:name="_Toc49965788"/>
       <w:r>
         <w:lastRenderedPageBreak/>
         <w:t>Desenvolvimento back-end</w:t>
       </w:r>
-      <w:bookmarkEnd w:id="85"/>
+      <w:bookmarkEnd w:id="84"/>
     </w:p>
     <w:p>
       <w:r>
@@ -18363,7 +18361,7 @@
       <w:pPr>
         <w:pStyle w:val="Legenda"/>
       </w:pPr>
-      <w:bookmarkStart w:id="86" w:name="_Toc49965820"/>
+      <w:bookmarkStart w:id="85" w:name="_Toc49965820"/>
       <w:r>
         <w:t xml:space="preserve">Figura </w:t>
       </w:r>
@@ -18400,7 +18398,7 @@
       <w:r>
         <w:t>: Inserção de categoria de pagamento na camada config</w:t>
       </w:r>
-      <w:bookmarkEnd w:id="86"/>
+      <w:bookmarkEnd w:id="85"/>
       <w:r>
         <w:t xml:space="preserve"> </w:t>
       </w:r>
@@ -18508,7 +18506,7 @@
       <w:pPr>
         <w:pStyle w:val="Legenda"/>
       </w:pPr>
-      <w:bookmarkStart w:id="87" w:name="_Toc49965821"/>
+      <w:bookmarkStart w:id="86" w:name="_Toc49965821"/>
       <w:r>
         <w:t xml:space="preserve">Figura </w:t>
       </w:r>
@@ -18545,33 +18543,50 @@
       <w:r>
         <w:t>: Ilustração da classe Bill da camada de domain</w:t>
       </w:r>
+      <w:bookmarkEnd w:id="86"/>
+    </w:p>
+    <w:p/>
+    <w:p>
+      <w:r>
+        <w:rPr>
+          <w:b/>
+        </w:rPr>
+        <w:t>DTO</w:t>
+      </w:r>
+      <w:r>
+        <w:t>:</w:t>
+      </w:r>
+      <w:r>
+        <w:t xml:space="preserve"> Essa camada é a abreviação de </w:t>
+      </w:r>
+      <w:r>
+        <w:rPr>
+          <w:i/>
+        </w:rPr>
+        <w:t xml:space="preserve">Data </w:t>
+      </w:r>
+      <w:r>
+        <w:rPr>
+          <w:i/>
+        </w:rPr>
+        <w:t>Transfer</w:t>
+      </w:r>
+      <w:r>
+        <w:rPr>
+          <w:i/>
+        </w:rPr>
+        <w:t xml:space="preserve"> Object</w:t>
+      </w:r>
+      <w:r>
+        <w:t xml:space="preserve"> que significa em português objeto de acesso a dados. Ela tem como responsabilidade limitar os dados que serão retornados para o usuário</w:t>
+      </w:r>
+      <w:r>
+        <w:t>. Po</w:t>
+      </w:r>
+      <w:bookmarkStart w:id="87" w:name="_GoBack"/>
       <w:bookmarkEnd w:id="87"/>
-    </w:p>
-    <w:p/>
-    <w:p>
-      <w:r>
-        <w:rPr>
-          <w:b/>
-        </w:rPr>
-        <w:t>DTO</w:t>
-      </w:r>
-      <w:r>
-        <w:t>:</w:t>
-      </w:r>
-      <w:r>
-        <w:t xml:space="preserve"> Essa camada é a abreviação de </w:t>
-      </w:r>
-      <w:r>
-        <w:rPr>
-          <w:i/>
-        </w:rPr>
-        <w:t>Data Access Object</w:t>
-      </w:r>
-      <w:r>
-        <w:t xml:space="preserve"> que significa em português objeto de acesso a dados. Ela tem como responsabilidade limitar os dados que serão retornados para o usuário</w:t>
-      </w:r>
-      <w:r>
-        <w:t>. Podemos usar um exemplo um</w:t>
+      <w:r>
+        <w:t>demos usar um exemplo um</w:t>
       </w:r>
       <w:r>
         <w:t>a classe de</w:t>
@@ -21914,7 +21929,7 @@
         <w:sz w:val="20"/>
         <w:szCs w:val="20"/>
       </w:rPr>
-      <w:t>20</w:t>
+      <w:t>54</w:t>
     </w:r>
     <w:r>
       <w:rPr>
@@ -25630,7 +25645,7 @@
 </file>
 
 <file path=customXml/itemProps1.xml><?xml version="1.0" encoding="utf-8"?>
-<ds:datastoreItem xmlns:ds="http://schemas.openxmlformats.org/officeDocument/2006/customXml" ds:itemID="{B1704758-CF2F-4120-AE1B-B045F5C493D7}">
+<ds:datastoreItem xmlns:ds="http://schemas.openxmlformats.org/officeDocument/2006/customXml" ds:itemID="{5FACFB8F-7B4B-4F73-8EB3-F55BE0B30C17}">
   <ds:schemaRefs>
     <ds:schemaRef ds:uri="http://schemas.openxmlformats.org/officeDocument/2006/bibliography"/>
   </ds:schemaRefs>

</xml_diff>